<commit_message>
Update instructions doc file
</commit_message>
<xml_diff>
--- a/Instruciones_Test_Vaironet.docx
+++ b/Instruciones_Test_Vaironet.docx
@@ -990,8 +990,19 @@
           <w:szCs w:val="22"/>
           <w:lang w:val="es-ES"/>
         </w:rPr>
-        <w:t>Descomprimir el archivo zip de la prueba.</w:t>
-      </w:r>
+        <w:t xml:space="preserve">Clonar el repositorio de GitHub: </w:t>
+      </w:r>
+      <w:hyperlink r:id="rId5" w:history="1">
+        <w:r>
+          <w:rPr>
+            <w:rStyle w:val="Hipervnculo"/>
+            <w:sz w:val="22"/>
+            <w:szCs w:val="22"/>
+            <w:lang w:val="es-ES"/>
+          </w:rPr>
+          <w:t>https://github.com/gfabiolahv/crud-colegio</w:t>
+        </w:r>
+      </w:hyperlink>
     </w:p>
     <w:p>
       <w:pPr>
@@ -1012,65 +1023,72 @@
           <w:szCs w:val="22"/>
           <w:lang w:val="es-ES"/>
         </w:rPr>
-        <w:t>Desde la terminal de comandos entrar a la carpeta de la prueba y ejecutar el comando:</w:t>
-      </w:r>
-    </w:p>
-    <w:p>
-      <w:pPr>
-        <w:pStyle w:val="Prrafodelista"/>
-        <w:ind w:left="426"/>
-        <w:rPr>
-          <w:sz w:val="22"/>
-          <w:szCs w:val="22"/>
-          <w:lang w:val="es-ES"/>
-        </w:rPr>
-      </w:pPr>
-    </w:p>
-    <w:p>
-      <w:pPr>
-        <w:pStyle w:val="Prrafodelista"/>
-        <w:ind w:left="426"/>
-        <w:rPr>
-          <w:i/>
-          <w:iCs/>
-          <w:sz w:val="22"/>
-          <w:szCs w:val="22"/>
-          <w:lang w:val="es-ES"/>
-        </w:rPr>
-      </w:pPr>
-      <w:proofErr w:type="spellStart"/>
-      <w:r>
-        <w:rPr>
-          <w:i/>
-          <w:iCs/>
-          <w:sz w:val="22"/>
-          <w:szCs w:val="22"/>
-          <w:lang w:val="es-ES"/>
-        </w:rPr>
-        <w:t>docker-compose</w:t>
-      </w:r>
-      <w:proofErr w:type="spellEnd"/>
-      <w:r>
-        <w:rPr>
-          <w:i/>
-          <w:iCs/>
-          <w:sz w:val="22"/>
-          <w:szCs w:val="22"/>
-          <w:lang w:val="es-ES"/>
-        </w:rPr>
-        <w:t xml:space="preserve"> up</w:t>
-      </w:r>
-    </w:p>
-    <w:p>
-      <w:pPr>
-        <w:pStyle w:val="Prrafodelista"/>
-        <w:ind w:left="426"/>
-        <w:rPr>
-          <w:sz w:val="22"/>
-          <w:szCs w:val="22"/>
-          <w:lang w:val="es-ES"/>
-        </w:rPr>
-      </w:pPr>
+        <w:t xml:space="preserve">Dentro la carpeta </w:t>
+      </w:r>
+      <w:proofErr w:type="spellStart"/>
+      <w:r>
+        <w:rPr>
+          <w:sz w:val="22"/>
+          <w:szCs w:val="22"/>
+          <w:lang w:val="es-ES"/>
+        </w:rPr>
+        <w:t>php</w:t>
+      </w:r>
+      <w:proofErr w:type="spellEnd"/>
+      <w:r>
+        <w:rPr>
+          <w:sz w:val="22"/>
+          <w:szCs w:val="22"/>
+          <w:lang w:val="es-ES"/>
+        </w:rPr>
+        <w:t>, renombrar el archivo “</w:t>
+      </w:r>
+      <w:proofErr w:type="spellStart"/>
+      <w:r>
+        <w:rPr>
+          <w:sz w:val="22"/>
+          <w:szCs w:val="22"/>
+          <w:lang w:val="es-ES"/>
+        </w:rPr>
+        <w:t>env</w:t>
+      </w:r>
+      <w:proofErr w:type="spellEnd"/>
+      <w:r>
+        <w:rPr>
+          <w:sz w:val="22"/>
+          <w:szCs w:val="22"/>
+          <w:lang w:val="es-ES"/>
+        </w:rPr>
+        <w:t xml:space="preserve">” por </w:t>
+      </w:r>
+      <w:proofErr w:type="gramStart"/>
+      <w:r>
+        <w:rPr>
+          <w:sz w:val="22"/>
+          <w:szCs w:val="22"/>
+          <w:lang w:val="es-ES"/>
+        </w:rPr>
+        <w:t>“.</w:t>
+      </w:r>
+      <w:proofErr w:type="spellStart"/>
+      <w:r>
+        <w:rPr>
+          <w:sz w:val="22"/>
+          <w:szCs w:val="22"/>
+          <w:lang w:val="es-ES"/>
+        </w:rPr>
+        <w:t>env</w:t>
+      </w:r>
+      <w:proofErr w:type="spellEnd"/>
+      <w:proofErr w:type="gramEnd"/>
+      <w:r>
+        <w:rPr>
+          <w:sz w:val="22"/>
+          <w:szCs w:val="22"/>
+          <w:lang w:val="es-ES"/>
+        </w:rPr>
+        <w:t>”</w:t>
+      </w:r>
     </w:p>
     <w:p>
       <w:pPr>
@@ -1091,7 +1109,7 @@
           <w:szCs w:val="22"/>
           <w:lang w:val="es-ES"/>
         </w:rPr>
-        <w:t>Docker empezará a instalar y configurar las imágenes de cada uno de los elementos y una vez finalizado se montarán en los siguientes puertos HTTP:</w:t>
+        <w:t>Desde la terminal de comandos entrar a la carpeta de la prueba y ejecutar el comando:</w:t>
       </w:r>
     </w:p>
     <w:p>
@@ -1110,52 +1128,34 @@
         <w:pStyle w:val="Prrafodelista"/>
         <w:ind w:left="426"/>
         <w:rPr>
-          <w:sz w:val="22"/>
-          <w:szCs w:val="22"/>
-          <w:lang w:val="en-US"/>
-        </w:rPr>
-      </w:pPr>
-      <w:proofErr w:type="spellStart"/>
-      <w:r>
-        <w:rPr>
-          <w:sz w:val="22"/>
-          <w:szCs w:val="22"/>
-          <w:lang w:val="en-US"/>
-        </w:rPr>
-        <w:t>Servidor</w:t>
-      </w:r>
-      <w:proofErr w:type="spellEnd"/>
-      <w:r>
-        <w:rPr>
-          <w:sz w:val="22"/>
-          <w:szCs w:val="22"/>
-          <w:lang w:val="en-US"/>
-        </w:rPr>
-        <w:t xml:space="preserve"> REST API: http:</w:t>
-      </w:r>
-      <w:r>
-        <w:rPr>
-          <w:sz w:val="22"/>
-          <w:szCs w:val="22"/>
-          <w:lang w:val="en-US"/>
-        </w:rPr>
-        <w:t>//</w:t>
-      </w:r>
-      <w:r>
-        <w:rPr>
-          <w:sz w:val="22"/>
-          <w:szCs w:val="22"/>
-          <w:lang w:val="en-US"/>
-        </w:rPr>
-        <w:t>local</w:t>
-      </w:r>
-      <w:r>
-        <w:rPr>
-          <w:sz w:val="22"/>
-          <w:szCs w:val="22"/>
-          <w:lang w:val="en-US"/>
-        </w:rPr>
-        <w:t>host:8000/</w:t>
+          <w:i/>
+          <w:iCs/>
+          <w:sz w:val="22"/>
+          <w:szCs w:val="22"/>
+          <w:lang w:val="es-ES"/>
+        </w:rPr>
+      </w:pPr>
+      <w:proofErr w:type="spellStart"/>
+      <w:r>
+        <w:rPr>
+          <w:i/>
+          <w:iCs/>
+          <w:sz w:val="22"/>
+          <w:szCs w:val="22"/>
+          <w:lang w:val="es-ES"/>
+        </w:rPr>
+        <w:t>docker-compose</w:t>
+      </w:r>
+      <w:proofErr w:type="spellEnd"/>
+      <w:r>
+        <w:rPr>
+          <w:i/>
+          <w:iCs/>
+          <w:sz w:val="22"/>
+          <w:szCs w:val="22"/>
+          <w:lang w:val="es-ES"/>
+        </w:rPr>
+        <w:t xml:space="preserve"> up</w:t>
       </w:r>
     </w:p>
     <w:p>
@@ -1165,6 +1165,50 @@
         <w:rPr>
           <w:sz w:val="22"/>
           <w:szCs w:val="22"/>
+          <w:lang w:val="es-ES"/>
+        </w:rPr>
+      </w:pPr>
+    </w:p>
+    <w:p>
+      <w:pPr>
+        <w:pStyle w:val="Prrafodelista"/>
+        <w:numPr>
+          <w:ilvl w:val="0"/>
+          <w:numId w:val="2"/>
+        </w:numPr>
+        <w:rPr>
+          <w:sz w:val="22"/>
+          <w:szCs w:val="22"/>
+          <w:lang w:val="es-ES"/>
+        </w:rPr>
+      </w:pPr>
+      <w:r>
+        <w:rPr>
+          <w:sz w:val="22"/>
+          <w:szCs w:val="22"/>
+          <w:lang w:val="es-ES"/>
+        </w:rPr>
+        <w:t>Docker empezará a instalar y configurar las imágenes de cada uno de los elementos y una vez finalizado se montarán en los siguientes puertos HTTP:</w:t>
+      </w:r>
+    </w:p>
+    <w:p>
+      <w:pPr>
+        <w:pStyle w:val="Prrafodelista"/>
+        <w:ind w:left="426"/>
+        <w:rPr>
+          <w:sz w:val="22"/>
+          <w:szCs w:val="22"/>
+          <w:lang w:val="es-ES"/>
+        </w:rPr>
+      </w:pPr>
+    </w:p>
+    <w:p>
+      <w:pPr>
+        <w:pStyle w:val="Prrafodelista"/>
+        <w:ind w:left="426"/>
+        <w:rPr>
+          <w:sz w:val="22"/>
+          <w:szCs w:val="22"/>
           <w:lang w:val="en-US"/>
         </w:rPr>
       </w:pPr>
@@ -1175,7 +1219,7 @@
           <w:szCs w:val="22"/>
           <w:lang w:val="en-US"/>
         </w:rPr>
-        <w:t>Aplicación</w:t>
+        <w:t>Servidor</w:t>
       </w:r>
       <w:proofErr w:type="spellEnd"/>
       <w:r>
@@ -1184,23 +1228,58 @@
           <w:szCs w:val="22"/>
           <w:lang w:val="en-US"/>
         </w:rPr>
-        <w:t xml:space="preserve"> Web: http://localhost:8080/</w:t>
+        <w:t xml:space="preserve"> REST API: http:</w:t>
+      </w:r>
+      <w:r>
+        <w:rPr>
+          <w:sz w:val="22"/>
+          <w:szCs w:val="22"/>
+          <w:lang w:val="en-US"/>
+        </w:rPr>
+        <w:t>//</w:t>
+      </w:r>
+      <w:r>
+        <w:rPr>
+          <w:sz w:val="22"/>
+          <w:szCs w:val="22"/>
+          <w:lang w:val="en-US"/>
+        </w:rPr>
+        <w:t>local</w:t>
+      </w:r>
+      <w:r>
+        <w:rPr>
+          <w:sz w:val="22"/>
+          <w:szCs w:val="22"/>
+          <w:lang w:val="en-US"/>
+        </w:rPr>
+        <w:t>host:8000/</w:t>
       </w:r>
     </w:p>
     <w:p>
       <w:pPr>
         <w:pStyle w:val="Prrafodelista"/>
-        <w:rPr>
-          <w:lang w:val="en-US"/>
-        </w:rPr>
-      </w:pPr>
+        <w:ind w:left="426"/>
+        <w:rPr>
+          <w:sz w:val="22"/>
+          <w:szCs w:val="22"/>
+        </w:rPr>
+      </w:pPr>
+      <w:r>
+        <w:rPr>
+          <w:sz w:val="22"/>
+          <w:szCs w:val="22"/>
+        </w:rPr>
+        <w:t>Aplicación Web: http://localhost:8080/</w:t>
+      </w:r>
     </w:p>
     <w:p>
       <w:pPr>
         <w:pStyle w:val="Prrafodelista"/>
-        <w:rPr>
-          <w:lang w:val="en-US"/>
-        </w:rPr>
+      </w:pPr>
+    </w:p>
+    <w:p>
+      <w:pPr>
+        <w:pStyle w:val="Prrafodelista"/>
       </w:pPr>
     </w:p>
     <w:p>
@@ -1934,6 +2013,29 @@
       <w:contextualSpacing/>
     </w:pPr>
   </w:style>
+  <w:style w:type="character" w:styleId="Hipervnculo">
+    <w:name w:val="Hyperlink"/>
+    <w:basedOn w:val="Fuentedeprrafopredeter"/>
+    <w:uiPriority w:val="99"/>
+    <w:unhideWhenUsed/>
+    <w:rsid w:val="00F449CD"/>
+    <w:rPr>
+      <w:color w:val="0563C1" w:themeColor="hyperlink"/>
+      <w:u w:val="single"/>
+    </w:rPr>
+  </w:style>
+  <w:style w:type="character" w:styleId="Mencinsinresolver">
+    <w:name w:val="Unresolved Mention"/>
+    <w:basedOn w:val="Fuentedeprrafopredeter"/>
+    <w:uiPriority w:val="99"/>
+    <w:semiHidden/>
+    <w:unhideWhenUsed/>
+    <w:rsid w:val="00F449CD"/>
+    <w:rPr>
+      <w:color w:val="605E5C"/>
+      <w:shd w:val="clear" w:color="auto" w:fill="E1DFDD"/>
+    </w:rPr>
+  </w:style>
 </w:styles>
 </file>
 

</xml_diff>